<commit_message>
Instructions complete, added additional comments
</commit_message>
<xml_diff>
--- a/instrucciones.docx
+++ b/instrucciones.docx
@@ -1,6 +1,6 @@
 
 <file path=word/document.xml><?xml version="1.0" encoding="utf-8"?>
-<w:document xmlns:wpc="http://schemas.microsoft.com/office/word/2010/wordprocessingCanvas" xmlns:cx="http://schemas.microsoft.com/office/drawing/2014/chartex" xmlns:mc="http://schemas.openxmlformats.org/markup-compatibility/2006" xmlns:o="urn:schemas-microsoft-com:office:office" xmlns:r="http://schemas.openxmlformats.org/officeDocument/2006/relationships" xmlns:m="http://schemas.openxmlformats.org/officeDocument/2006/math" xmlns:v="urn:schemas-microsoft-com:vml" xmlns:wp14="http://schemas.microsoft.com/office/word/2010/wordprocessingDrawing" xmlns:wp="http://schemas.openxmlformats.org/drawingml/2006/wordprocessingDrawing" xmlns:w10="urn:schemas-microsoft-com:office:word" xmlns:w="http://schemas.openxmlformats.org/wordprocessingml/2006/main" xmlns:w14="http://schemas.microsoft.com/office/word/2010/wordml" xmlns:w15="http://schemas.microsoft.com/office/word/2012/wordml" xmlns:w16se="http://schemas.microsoft.com/office/word/2015/wordml/symex" xmlns:wpg="http://schemas.microsoft.com/office/word/2010/wordprocessingGroup" xmlns:wpi="http://schemas.microsoft.com/office/word/2010/wordprocessingInk" xmlns:wne="http://schemas.microsoft.com/office/word/2006/wordml" xmlns:wps="http://schemas.microsoft.com/office/word/2010/wordprocessingShape" mc:Ignorable="w14 w15 w16se wp14">
+<w:document xmlns:wpc="http://schemas.microsoft.com/office/word/2010/wordprocessingCanvas" xmlns:mc="http://schemas.openxmlformats.org/markup-compatibility/2006" xmlns:o="urn:schemas-microsoft-com:office:office" xmlns:r="http://schemas.openxmlformats.org/officeDocument/2006/relationships" xmlns:m="http://schemas.openxmlformats.org/officeDocument/2006/math" xmlns:v="urn:schemas-microsoft-com:vml" xmlns:wp14="http://schemas.microsoft.com/office/word/2010/wordprocessingDrawing" xmlns:wp="http://schemas.openxmlformats.org/drawingml/2006/wordprocessingDrawing" xmlns:w10="urn:schemas-microsoft-com:office:word" xmlns:w="http://schemas.openxmlformats.org/wordprocessingml/2006/main" xmlns:w14="http://schemas.microsoft.com/office/word/2010/wordml" xmlns:w15="http://schemas.microsoft.com/office/word/2012/wordml" xmlns:wpg="http://schemas.microsoft.com/office/word/2010/wordprocessingGroup" xmlns:wpi="http://schemas.microsoft.com/office/word/2010/wordprocessingInk" xmlns:wne="http://schemas.microsoft.com/office/word/2006/wordml" xmlns:wps="http://schemas.microsoft.com/office/word/2010/wordprocessingShape" mc:Ignorable="w14 w15 wp14">
   <w:body>
     <w:p>
       <w:pPr>
@@ -249,34 +249,188 @@
         </w:rPr>
         <w:t>Si desea revisar el código, este se encuentra comentado donde se explican los procesos más relevantes de forma detallada y los no tan relevantes, sutilmente.</w:t>
       </w:r>
+    </w:p>
+    <w:p>
+      <w:pPr>
+        <w:ind w:left="360"/>
+        <w:rPr>
+          <w:rFonts w:ascii="Arial" w:hAnsi="Arial" w:cs="Arial"/>
+          <w:b/>
+          <w:lang w:val="es-MX"/>
+        </w:rPr>
+      </w:pPr>
+    </w:p>
+    <w:p>
+      <w:pPr>
+        <w:rPr>
+          <w:rFonts w:ascii="Arial" w:hAnsi="Arial" w:cs="Arial"/>
+          <w:b/>
+          <w:lang w:val="es-MX"/>
+        </w:rPr>
+      </w:pPr>
+      <w:r>
+        <w:rPr>
+          <w:rFonts w:ascii="Arial" w:hAnsi="Arial" w:cs="Arial"/>
+          <w:b/>
+          <w:lang w:val="es-MX"/>
+        </w:rPr>
+        <w:t>MOORE:</w:t>
+      </w:r>
+    </w:p>
+    <w:p>
+      <w:pPr>
+        <w:pStyle w:val="Prrafodelista"/>
+        <w:numPr>
+          <w:ilvl w:val="0"/>
+          <w:numId w:val="3"/>
+        </w:numPr>
+        <w:rPr>
+          <w:rFonts w:ascii="Arial" w:hAnsi="Arial" w:cs="Arial"/>
+          <w:b/>
+          <w:lang w:val="es-MX"/>
+        </w:rPr>
+      </w:pPr>
+      <w:r>
+        <w:rPr>
+          <w:rFonts w:ascii="Arial" w:hAnsi="Arial" w:cs="Arial"/>
+          <w:lang w:val="es-MX"/>
+        </w:rPr>
+        <w:t xml:space="preserve">Para digitar los datos de la máquina que desea reducir, debe introducir primero los estados de la maquina separados por </w:t>
+      </w:r>
+      <w:r>
+        <w:rPr>
+          <w:rFonts w:ascii="Arial" w:hAnsi="Arial" w:cs="Arial"/>
+          <w:b/>
+          <w:lang w:val="es-MX"/>
+        </w:rPr>
+        <w:t>“</w:t>
+      </w:r>
+      <w:proofErr w:type="gramStart"/>
+      <w:r>
+        <w:rPr>
+          <w:rFonts w:ascii="Arial" w:hAnsi="Arial" w:cs="Arial"/>
+          <w:b/>
+          <w:lang w:val="es-MX"/>
+        </w:rPr>
+        <w:t>, ”</w:t>
+      </w:r>
+      <w:proofErr w:type="gramEnd"/>
+      <w:r>
+        <w:rPr>
+          <w:rFonts w:ascii="Arial" w:hAnsi="Arial" w:cs="Arial"/>
+          <w:b/>
+          <w:lang w:val="es-MX"/>
+        </w:rPr>
+        <w:t xml:space="preserve"> (coma y espacio)</w:t>
+      </w:r>
+      <w:r>
+        <w:rPr>
+          <w:rFonts w:ascii="Arial" w:hAnsi="Arial" w:cs="Arial"/>
+          <w:lang w:val="es-MX"/>
+        </w:rPr>
+        <w:t>. Posteriormente debe añadir el alfabeto de entradas, también usando el separador “, “.</w:t>
+      </w:r>
       <w:bookmarkStart w:id="0" w:name="_GoBack"/>
       <w:bookmarkEnd w:id="0"/>
     </w:p>
     <w:p>
       <w:pPr>
-        <w:ind w:left="360"/>
-        <w:rPr>
-          <w:rFonts w:ascii="Arial" w:hAnsi="Arial" w:cs="Arial"/>
-          <w:b/>
-          <w:lang w:val="es-MX"/>
-        </w:rPr>
-      </w:pPr>
-    </w:p>
-    <w:p>
-      <w:pPr>
-        <w:rPr>
-          <w:rFonts w:ascii="Arial" w:hAnsi="Arial" w:cs="Arial"/>
-          <w:b/>
-          <w:lang w:val="es-MX"/>
-        </w:rPr>
-      </w:pPr>
-      <w:r>
-        <w:rPr>
-          <w:rFonts w:ascii="Arial" w:hAnsi="Arial" w:cs="Arial"/>
-          <w:b/>
-          <w:lang w:val="es-MX"/>
-        </w:rPr>
-        <w:t>MOORE:</w:t>
+        <w:pStyle w:val="Prrafodelista"/>
+        <w:numPr>
+          <w:ilvl w:val="0"/>
+          <w:numId w:val="3"/>
+        </w:numPr>
+        <w:rPr>
+          <w:rFonts w:ascii="Arial" w:hAnsi="Arial" w:cs="Arial"/>
+          <w:b/>
+          <w:lang w:val="es-MX"/>
+        </w:rPr>
+      </w:pPr>
+      <w:r>
+        <w:rPr>
+          <w:rFonts w:ascii="Arial" w:hAnsi="Arial" w:cs="Arial"/>
+          <w:lang w:val="es-MX"/>
+        </w:rPr>
+        <w:t xml:space="preserve">Una vez le haya proporcionado estas entradas al sistema, presione el botón </w:t>
+      </w:r>
+      <w:r>
+        <w:rPr>
+          <w:rFonts w:ascii="Arial" w:hAnsi="Arial" w:cs="Arial"/>
+          <w:b/>
+          <w:lang w:val="es-MX"/>
+        </w:rPr>
+        <w:t>Generar tabla de datos</w:t>
+      </w:r>
+      <w:r>
+        <w:rPr>
+          <w:rFonts w:ascii="Arial" w:hAnsi="Arial" w:cs="Arial"/>
+          <w:lang w:val="es-MX"/>
+        </w:rPr>
+        <w:t xml:space="preserve">. Esto le permitirá introducir los datos necesarios que corresponden a las salidas y transiciones entre los estados. </w:t>
+      </w:r>
+    </w:p>
+    <w:p>
+      <w:pPr>
+        <w:pStyle w:val="Prrafodelista"/>
+        <w:numPr>
+          <w:ilvl w:val="0"/>
+          <w:numId w:val="3"/>
+        </w:numPr>
+        <w:rPr>
+          <w:rFonts w:ascii="Arial" w:hAnsi="Arial" w:cs="Arial"/>
+          <w:b/>
+          <w:lang w:val="es-MX"/>
+        </w:rPr>
+      </w:pPr>
+      <w:r>
+        <w:rPr>
+          <w:rFonts w:ascii="Arial" w:hAnsi="Arial" w:cs="Arial"/>
+          <w:lang w:val="es-MX"/>
+        </w:rPr>
+        <w:t xml:space="preserve">Cuando la tabla esté completa en su totalidad, puede hacer clic en </w:t>
+      </w:r>
+      <w:r>
+        <w:rPr>
+          <w:rFonts w:ascii="Arial" w:hAnsi="Arial" w:cs="Arial"/>
+          <w:b/>
+          <w:lang w:val="es-MX"/>
+        </w:rPr>
+        <w:t>Minimizar</w:t>
+      </w:r>
+      <w:r>
+        <w:rPr>
+          <w:rFonts w:ascii="Arial" w:hAnsi="Arial" w:cs="Arial"/>
+          <w:lang w:val="es-MX"/>
+        </w:rPr>
+        <w:t>. Internamente el sistema convertirá el autómata en uno conexo para poder reducirlo.</w:t>
+      </w:r>
+    </w:p>
+    <w:p>
+      <w:pPr>
+        <w:pStyle w:val="Prrafodelista"/>
+        <w:numPr>
+          <w:ilvl w:val="0"/>
+          <w:numId w:val="3"/>
+        </w:numPr>
+        <w:rPr>
+          <w:rFonts w:ascii="Arial" w:hAnsi="Arial" w:cs="Arial"/>
+          <w:b/>
+          <w:lang w:val="es-MX"/>
+        </w:rPr>
+      </w:pPr>
+      <w:r>
+        <w:rPr>
+          <w:rFonts w:ascii="Arial" w:hAnsi="Arial" w:cs="Arial"/>
+          <w:lang w:val="es-MX"/>
+        </w:rPr>
+        <w:t xml:space="preserve">Finalmente la única salida será la primera partición del proceso de reducción de autómatas. </w:t>
+      </w:r>
+      <w:r>
+        <w:rPr>
+          <w:rFonts w:ascii="Arial" w:hAnsi="Arial" w:cs="Arial"/>
+          <w:lang w:val="es-MX"/>
+        </w:rPr>
+        <w:t xml:space="preserve"> </w:t>
       </w:r>
     </w:p>
     <w:p>
@@ -298,7 +452,7 @@
 </file>
 
 <file path=word/numbering.xml><?xml version="1.0" encoding="utf-8"?>
-<w:numbering xmlns:wpc="http://schemas.microsoft.com/office/word/2010/wordprocessingCanvas" xmlns:cx="http://schemas.microsoft.com/office/drawing/2014/chartex" xmlns:mc="http://schemas.openxmlformats.org/markup-compatibility/2006" xmlns:o="urn:schemas-microsoft-com:office:office" xmlns:r="http://schemas.openxmlformats.org/officeDocument/2006/relationships" xmlns:m="http://schemas.openxmlformats.org/officeDocument/2006/math" xmlns:v="urn:schemas-microsoft-com:vml" xmlns:wp14="http://schemas.microsoft.com/office/word/2010/wordprocessingDrawing" xmlns:wp="http://schemas.openxmlformats.org/drawingml/2006/wordprocessingDrawing" xmlns:w10="urn:schemas-microsoft-com:office:word" xmlns:w="http://schemas.openxmlformats.org/wordprocessingml/2006/main" xmlns:w14="http://schemas.microsoft.com/office/word/2010/wordml" xmlns:w15="http://schemas.microsoft.com/office/word/2012/wordml" xmlns:w16se="http://schemas.microsoft.com/office/word/2015/wordml/symex" xmlns:wpg="http://schemas.microsoft.com/office/word/2010/wordprocessingGroup" xmlns:wpi="http://schemas.microsoft.com/office/word/2010/wordprocessingInk" xmlns:wne="http://schemas.microsoft.com/office/word/2006/wordml" xmlns:wps="http://schemas.microsoft.com/office/word/2010/wordprocessingShape" mc:Ignorable="w14 w15 w16se wp14">
+<w:numbering xmlns:wpc="http://schemas.microsoft.com/office/word/2010/wordprocessingCanvas" xmlns:mc="http://schemas.openxmlformats.org/markup-compatibility/2006" xmlns:o="urn:schemas-microsoft-com:office:office" xmlns:r="http://schemas.openxmlformats.org/officeDocument/2006/relationships" xmlns:m="http://schemas.openxmlformats.org/officeDocument/2006/math" xmlns:v="urn:schemas-microsoft-com:vml" xmlns:wp14="http://schemas.microsoft.com/office/word/2010/wordprocessingDrawing" xmlns:wp="http://schemas.openxmlformats.org/drawingml/2006/wordprocessingDrawing" xmlns:w10="urn:schemas-microsoft-com:office:word" xmlns:w="http://schemas.openxmlformats.org/wordprocessingml/2006/main" xmlns:w14="http://schemas.microsoft.com/office/word/2010/wordml" xmlns:w15="http://schemas.microsoft.com/office/word/2012/wordml" xmlns:wpg="http://schemas.microsoft.com/office/word/2010/wordprocessingGroup" xmlns:wpi="http://schemas.microsoft.com/office/word/2010/wordprocessingInk" xmlns:wne="http://schemas.microsoft.com/office/word/2006/wordml" xmlns:wps="http://schemas.microsoft.com/office/word/2010/wordprocessingShape" mc:Ignorable="w14 w15 wp14">
   <w:abstractNum w:abstractNumId="0" w15:restartNumberingAfterBreak="0">
     <w:nsid w:val="16D47C42"/>
     <w:multiLevelType w:val="hybridMultilevel"/>
@@ -389,6 +543,119 @@
     </w:lvl>
   </w:abstractNum>
   <w:abstractNum w:abstractNumId="1" w15:restartNumberingAfterBreak="0">
+    <w:nsid w:val="42754287"/>
+    <w:multiLevelType w:val="hybridMultilevel"/>
+    <w:tmpl w:val="E01E9B8E"/>
+    <w:lvl w:ilvl="0" w:tplc="04090001">
+      <w:start w:val="1"/>
+      <w:numFmt w:val="bullet"/>
+      <w:lvlText w:val=""/>
+      <w:lvlJc w:val="left"/>
+      <w:pPr>
+        <w:ind w:left="720" w:hanging="360"/>
+      </w:pPr>
+      <w:rPr>
+        <w:rFonts w:ascii="Symbol" w:hAnsi="Symbol" w:hint="default"/>
+      </w:rPr>
+    </w:lvl>
+    <w:lvl w:ilvl="1" w:tplc="04090003" w:tentative="1">
+      <w:start w:val="1"/>
+      <w:numFmt w:val="bullet"/>
+      <w:lvlText w:val="o"/>
+      <w:lvlJc w:val="left"/>
+      <w:pPr>
+        <w:ind w:left="1440" w:hanging="360"/>
+      </w:pPr>
+      <w:rPr>
+        <w:rFonts w:ascii="Courier New" w:hAnsi="Courier New" w:cs="Courier New" w:hint="default"/>
+      </w:rPr>
+    </w:lvl>
+    <w:lvl w:ilvl="2" w:tplc="04090005" w:tentative="1">
+      <w:start w:val="1"/>
+      <w:numFmt w:val="bullet"/>
+      <w:lvlText w:val=""/>
+      <w:lvlJc w:val="left"/>
+      <w:pPr>
+        <w:ind w:left="2160" w:hanging="360"/>
+      </w:pPr>
+      <w:rPr>
+        <w:rFonts w:ascii="Wingdings" w:hAnsi="Wingdings" w:hint="default"/>
+      </w:rPr>
+    </w:lvl>
+    <w:lvl w:ilvl="3" w:tplc="04090001" w:tentative="1">
+      <w:start w:val="1"/>
+      <w:numFmt w:val="bullet"/>
+      <w:lvlText w:val=""/>
+      <w:lvlJc w:val="left"/>
+      <w:pPr>
+        <w:ind w:left="2880" w:hanging="360"/>
+      </w:pPr>
+      <w:rPr>
+        <w:rFonts w:ascii="Symbol" w:hAnsi="Symbol" w:hint="default"/>
+      </w:rPr>
+    </w:lvl>
+    <w:lvl w:ilvl="4" w:tplc="04090003" w:tentative="1">
+      <w:start w:val="1"/>
+      <w:numFmt w:val="bullet"/>
+      <w:lvlText w:val="o"/>
+      <w:lvlJc w:val="left"/>
+      <w:pPr>
+        <w:ind w:left="3600" w:hanging="360"/>
+      </w:pPr>
+      <w:rPr>
+        <w:rFonts w:ascii="Courier New" w:hAnsi="Courier New" w:cs="Courier New" w:hint="default"/>
+      </w:rPr>
+    </w:lvl>
+    <w:lvl w:ilvl="5" w:tplc="04090005" w:tentative="1">
+      <w:start w:val="1"/>
+      <w:numFmt w:val="bullet"/>
+      <w:lvlText w:val=""/>
+      <w:lvlJc w:val="left"/>
+      <w:pPr>
+        <w:ind w:left="4320" w:hanging="360"/>
+      </w:pPr>
+      <w:rPr>
+        <w:rFonts w:ascii="Wingdings" w:hAnsi="Wingdings" w:hint="default"/>
+      </w:rPr>
+    </w:lvl>
+    <w:lvl w:ilvl="6" w:tplc="04090001" w:tentative="1">
+      <w:start w:val="1"/>
+      <w:numFmt w:val="bullet"/>
+      <w:lvlText w:val=""/>
+      <w:lvlJc w:val="left"/>
+      <w:pPr>
+        <w:ind w:left="5040" w:hanging="360"/>
+      </w:pPr>
+      <w:rPr>
+        <w:rFonts w:ascii="Symbol" w:hAnsi="Symbol" w:hint="default"/>
+      </w:rPr>
+    </w:lvl>
+    <w:lvl w:ilvl="7" w:tplc="04090003" w:tentative="1">
+      <w:start w:val="1"/>
+      <w:numFmt w:val="bullet"/>
+      <w:lvlText w:val="o"/>
+      <w:lvlJc w:val="left"/>
+      <w:pPr>
+        <w:ind w:left="5760" w:hanging="360"/>
+      </w:pPr>
+      <w:rPr>
+        <w:rFonts w:ascii="Courier New" w:hAnsi="Courier New" w:cs="Courier New" w:hint="default"/>
+      </w:rPr>
+    </w:lvl>
+    <w:lvl w:ilvl="8" w:tplc="04090005" w:tentative="1">
+      <w:start w:val="1"/>
+      <w:numFmt w:val="bullet"/>
+      <w:lvlText w:val=""/>
+      <w:lvlJc w:val="left"/>
+      <w:pPr>
+        <w:ind w:left="6480" w:hanging="360"/>
+      </w:pPr>
+      <w:rPr>
+        <w:rFonts w:ascii="Wingdings" w:hAnsi="Wingdings" w:hint="default"/>
+      </w:rPr>
+    </w:lvl>
+  </w:abstractNum>
+  <w:abstractNum w:abstractNumId="2" w15:restartNumberingAfterBreak="0">
     <w:nsid w:val="477F125C"/>
     <w:multiLevelType w:val="hybridMultilevel"/>
     <w:tmpl w:val="1F4AB88C"/>
@@ -505,13 +772,16 @@
     <w:abstractNumId w:val="0"/>
   </w:num>
   <w:num w:numId="2">
+    <w:abstractNumId w:val="2"/>
+  </w:num>
+  <w:num w:numId="3">
     <w:abstractNumId w:val="1"/>
   </w:num>
 </w:numbering>
 </file>
 
 <file path=word/styles.xml><?xml version="1.0" encoding="utf-8"?>
-<w:styles xmlns:mc="http://schemas.openxmlformats.org/markup-compatibility/2006" xmlns:r="http://schemas.openxmlformats.org/officeDocument/2006/relationships" xmlns:w="http://schemas.openxmlformats.org/wordprocessingml/2006/main" xmlns:w14="http://schemas.microsoft.com/office/word/2010/wordml" xmlns:w15="http://schemas.microsoft.com/office/word/2012/wordml" xmlns:w16se="http://schemas.microsoft.com/office/word/2015/wordml/symex" mc:Ignorable="w14 w15 w16se">
+<w:styles xmlns:mc="http://schemas.openxmlformats.org/markup-compatibility/2006" xmlns:r="http://schemas.openxmlformats.org/officeDocument/2006/relationships" xmlns:w="http://schemas.openxmlformats.org/wordprocessingml/2006/main" xmlns:w14="http://schemas.microsoft.com/office/word/2010/wordml" xmlns:w15="http://schemas.microsoft.com/office/word/2012/wordml" mc:Ignorable="w14 w15">
   <w:docDefaults>
     <w:rPrDefault>
       <w:rPr>

</xml_diff>